<commit_message>
add background color change padding
</commit_message>
<xml_diff>
--- a/images/img sources.docx
+++ b/images/img sources.docx
@@ -43,19 +43,7 @@
           <w:rPr>
             <w:rStyle w:val="Hyperlink"/>
           </w:rPr>
-          <w:t>http://wa</w:t>
-        </w:r>
-        <w:r>
-          <w:rPr>
-            <w:rStyle w:val="Hyperlink"/>
-          </w:rPr>
-          <w:t>l</w:t>
-        </w:r>
-        <w:r>
-          <w:rPr>
-            <w:rStyle w:val="Hyperlink"/>
-          </w:rPr>
-          <w:t>lpaperest.com/wallpapers/apple-logo-on-grey-texture-computer_083046.jpg</w:t>
+          <w:t>http://wallpaperest.com/wallpapers/apple-logo-on-grey-texture-computer_083046.jpg</w:t>
         </w:r>
       </w:hyperlink>
     </w:p>
@@ -73,6 +61,11 @@
       </w:r>
     </w:p>
     <w:p>
+      <w:pPr>
+        <w:rPr>
+          <w:rStyle w:val="Hyperlink"/>
+        </w:rPr>
+      </w:pPr>
       <w:hyperlink r:id="rId8" w:history="1">
         <w:r>
           <w:rPr>
@@ -86,6 +79,7 @@
       <w:bookmarkStart w:id="0" w:name="_GoBack"/>
       <w:bookmarkEnd w:id="0"/>
     </w:p>
+    <w:p/>
     <w:sectPr>
       <w:pgSz w:w="12240" w:h="15840"/>
       <w:pgMar w:top="1440" w:right="1440" w:bottom="1440" w:left="1440" w:header="720" w:footer="720" w:gutter="0"/>

</xml_diff>